<commit_message>
CPE-POWERENG finished. After review, it will be submitted for the last time.
</commit_message>
<xml_diff>
--- a/Paper/CPE-POWERENG 2018/Submission/CPE_POWERENG_Makale_Submit.docx
+++ b/Paper/CPE-POWERENG 2018/Submission/CPE_POWERENG_Makale_Submit.docx
@@ -1386,7 +1386,19 @@
         <w:jc w:val="both"/>
       </w:pPr>
       <w:r>
-        <w:t xml:space="preserve">The employability of GaN devices is especially crucial for IMMD systems because these devices are one of the so-called WBG type semiconductor devices. These devices have much higher switching speeds compared to conventional silicon based devices such as Insulated Gate Bipolar Transistors (IGBTs) and admissible on-state losses which make them very efficient </w:t>
+        <w:t>The employ</w:t>
+      </w:r>
+      <w:r>
+        <w:t>ment</w:t>
+      </w:r>
+      <w:r>
+        <w:t xml:space="preserve"> of GaN devices is especially crucial for IMMD systems because these devices are one of the so-called WBG type semiconductor devices. These devices have much higher switching speeds compared to conventional silicon based devices such as Insulated Gate Bipolar Transistors (IGBTs) and admissible on-state losses which make them </w:t>
+      </w:r>
+      <w:r>
+        <w:t>more</w:t>
+      </w:r>
+      <w:r>
+        <w:t xml:space="preserve"> efficient </w:t>
       </w:r>
       <w:r>
         <w:fldChar w:fldCharType="begin" w:fldLock="1"/>
@@ -2186,10 +2198,10 @@
             <v:path o:extrusionok="f" gradientshapeok="t" o:connecttype="rect"/>
             <o:lock v:ext="edit" aspectratio="t"/>
           </v:shapetype>
-          <v:shape id="_x0000_i1082" type="#_x0000_t75" style="width:246pt;height:217.5pt" o:ole="">
+          <v:shape id="_x0000_i1025" type="#_x0000_t75" style="width:246pt;height:217.9pt" o:ole="">
             <v:imagedata r:id="rId9" o:title=""/>
           </v:shape>
-          <o:OLEObject Type="Embed" ProgID="Visio.Drawing.15" ShapeID="_x0000_i1082" DrawAspect="Content" ObjectID="_1574497051" r:id="rId10"/>
+          <o:OLEObject Type="Embed" ProgID="Visio.Drawing.15" ShapeID="_x0000_i1025" DrawAspect="Content" ObjectID="_1574505904" r:id="rId10"/>
         </w:object>
       </w:r>
     </w:p>
@@ -2821,15 +2833,7 @@
                     <w:sz w:val="18"/>
                     <w:szCs w:val="18"/>
                   </w:rPr>
-                  <m:t xml:space="preserve">= </m:t>
-                </m:r>
-                <m:r>
-                  <w:rPr>
-                    <w:rFonts w:ascii="Cambria Math" w:hAnsi="Cambria Math"/>
-                    <w:sz w:val="18"/>
-                    <w:szCs w:val="18"/>
-                  </w:rPr>
-                  <m:t xml:space="preserve">4.44 </m:t>
+                  <m:t xml:space="preserve">= 4.44 </m:t>
                 </m:r>
                 <m:sSub>
                   <m:sSubPr>
@@ -3006,21 +3010,7 @@
                 <w:sz w:val="18"/>
                 <w:szCs w:val="18"/>
               </w:rPr>
-              <w:t>(</w:t>
-            </w:r>
-            <w:r>
-              <w:rPr>
-                <w:sz w:val="18"/>
-                <w:szCs w:val="18"/>
-              </w:rPr>
-              <w:t>3</w:t>
-            </w:r>
-            <w:r>
-              <w:rPr>
-                <w:sz w:val="18"/>
-                <w:szCs w:val="18"/>
-              </w:rPr>
-              <w:t>)</w:t>
+              <w:t>(3)</w:t>
             </w:r>
           </w:p>
         </w:tc>
@@ -3274,21 +3264,7 @@
                 <w:sz w:val="18"/>
                 <w:szCs w:val="18"/>
               </w:rPr>
-              <w:t>(</w:t>
-            </w:r>
-            <w:r>
-              <w:rPr>
-                <w:sz w:val="18"/>
-                <w:szCs w:val="18"/>
-              </w:rPr>
-              <w:t>4</w:t>
-            </w:r>
-            <w:r>
-              <w:rPr>
-                <w:sz w:val="18"/>
-                <w:szCs w:val="18"/>
-              </w:rPr>
-              <w:t>)</w:t>
+              <w:t>(4)</w:t>
             </w:r>
           </w:p>
         </w:tc>
@@ -3425,23 +3401,7 @@
                         <w:sz w:val="18"/>
                         <w:szCs w:val="18"/>
                       </w:rPr>
-                      <m:t xml:space="preserve"> </m:t>
-                    </m:r>
-                    <m:r>
-                      <w:rPr>
-                        <w:rFonts w:ascii="Cambria Math" w:hAnsi="Cambria Math"/>
-                        <w:sz w:val="18"/>
-                        <w:szCs w:val="18"/>
-                      </w:rPr>
-                      <m:t>p</m:t>
-                    </m:r>
-                    <m:r>
-                      <w:rPr>
-                        <w:rFonts w:ascii="Cambria Math" w:hAnsi="Cambria Math"/>
-                        <w:sz w:val="18"/>
-                        <w:szCs w:val="18"/>
-                      </w:rPr>
-                      <m:t xml:space="preserve"> </m:t>
+                      <m:t xml:space="preserve"> p </m:t>
                     </m:r>
                   </m:num>
                   <m:den>
@@ -3708,21 +3668,7 @@
                 <w:sz w:val="18"/>
                 <w:szCs w:val="18"/>
               </w:rPr>
-              <w:t>(</w:t>
-            </w:r>
-            <w:r>
-              <w:rPr>
-                <w:sz w:val="18"/>
-                <w:szCs w:val="18"/>
-              </w:rPr>
-              <w:t>6</w:t>
-            </w:r>
-            <w:r>
-              <w:rPr>
-                <w:sz w:val="18"/>
-                <w:szCs w:val="18"/>
-              </w:rPr>
-              <w:t>)</w:t>
+              <w:t>(6)</w:t>
             </w:r>
           </w:p>
         </w:tc>
@@ -3827,15 +3773,7 @@
                         <w:sz w:val="18"/>
                         <w:szCs w:val="18"/>
                       </w:rPr>
-                      <m:t>2</m:t>
-                    </m:r>
-                    <m:r>
-                      <w:rPr>
-                        <w:rFonts w:ascii="Cambria Math" w:hAnsi="Cambria Math"/>
-                        <w:sz w:val="18"/>
-                        <w:szCs w:val="18"/>
-                      </w:rPr>
-                      <m:t xml:space="preserve"> </m:t>
+                      <m:t xml:space="preserve">2 </m:t>
                     </m:r>
                     <m:sSub>
                       <m:sSubPr>
@@ -3865,15 +3803,7 @@
                             <w:sz w:val="18"/>
                             <w:szCs w:val="18"/>
                           </w:rPr>
-                          <m:t>ph</m:t>
-                        </m:r>
-                        <m:r>
-                          <w:rPr>
-                            <w:rFonts w:ascii="Cambria Math" w:hAnsi="Cambria Math"/>
-                            <w:sz w:val="18"/>
-                            <w:szCs w:val="18"/>
-                          </w:rPr>
-                          <m:t>-m</m:t>
+                          <m:t>ph-m</m:t>
                         </m:r>
                       </m:sub>
                     </m:sSub>
@@ -4429,15 +4359,7 @@
                 <w:sz w:val="16"/>
                 <w:szCs w:val="16"/>
               </w:rPr>
-              <w:t xml:space="preserve">Stator fill factor, </w:t>
-            </w:r>
-            <w:proofErr w:type="spellStart"/>
-            <w:r>
-              <w:rPr>
-                <w:sz w:val="16"/>
-                <w:szCs w:val="16"/>
-              </w:rPr>
-              <w:t>k</w:t>
+              <w:t>Stator fill factor, k</w:t>
             </w:r>
             <w:r>
               <w:rPr>
@@ -4447,7 +4369,6 @@
               </w:rPr>
               <w:t>cu</w:t>
             </w:r>
-            <w:proofErr w:type="spellEnd"/>
           </w:p>
         </w:tc>
         <w:tc>
@@ -4539,24 +4460,16 @@
     </w:tbl>
     <w:p>
       <w:pPr>
-        <w:jc w:val="left"/>
         <w:rPr>
           <w:b/>
         </w:rPr>
       </w:pPr>
-    </w:p>
-    <w:p>
-      <w:pPr>
-        <w:rPr>
-          <w:b/>
-        </w:rPr>
-      </w:pPr>
       <w:r>
         <w:object w:dxaOrig="5145" w:dyaOrig="2086">
-          <v:shape id="_x0000_i1083" type="#_x0000_t75" style="width:190.9pt;height:77.65pt" o:ole="">
+          <v:shape id="_x0000_i1026" type="#_x0000_t75" style="width:190.9pt;height:77.65pt" o:ole="">
             <v:imagedata r:id="rId11" o:title=""/>
           </v:shape>
-          <o:OLEObject Type="Embed" ProgID="Visio.Drawing.15" ShapeID="_x0000_i1083" DrawAspect="Content" ObjectID="_1574497052" r:id="rId12"/>
+          <o:OLEObject Type="Embed" ProgID="Visio.Drawing.15" ShapeID="_x0000_i1026" DrawAspect="Content" ObjectID="_1574505905" r:id="rId12"/>
         </w:object>
       </w:r>
     </w:p>
@@ -4934,15 +4847,7 @@
                                 <w:sz w:val="18"/>
                                 <w:szCs w:val="18"/>
                               </w:rPr>
-                              <m:t>ph-</m:t>
-                            </m:r>
-                            <m:r>
-                              <w:rPr>
-                                <w:rFonts w:ascii="Cambria Math" w:hAnsi="Cambria Math"/>
-                                <w:sz w:val="18"/>
-                                <w:szCs w:val="18"/>
-                              </w:rPr>
-                              <m:t>m</m:t>
+                              <m:t>ph-m</m:t>
                             </m:r>
                           </m:sub>
                         </m:sSub>
@@ -4973,21 +4878,7 @@
                 <w:sz w:val="18"/>
                 <w:szCs w:val="18"/>
               </w:rPr>
-              <w:t>(</w:t>
-            </w:r>
-            <w:r>
-              <w:rPr>
-                <w:sz w:val="18"/>
-                <w:szCs w:val="18"/>
-              </w:rPr>
-              <w:t>8</w:t>
-            </w:r>
-            <w:r>
-              <w:rPr>
-                <w:sz w:val="18"/>
-                <w:szCs w:val="18"/>
-              </w:rPr>
-              <w:t>)</w:t>
+              <w:t>(8)</w:t>
             </w:r>
           </w:p>
         </w:tc>
@@ -5644,15 +5535,7 @@
                     <w:sz w:val="18"/>
                     <w:szCs w:val="18"/>
                   </w:rPr>
-                  <m:t xml:space="preserve"> </m:t>
-                </m:r>
-                <m:r>
-                  <w:rPr>
-                    <w:rFonts w:ascii="Cambria Math" w:hAnsi="Cambria Math"/>
-                    <w:sz w:val="18"/>
-                    <w:szCs w:val="18"/>
-                  </w:rPr>
-                  <m:t xml:space="preserve">   (for IGBT)</m:t>
+                  <m:t xml:space="preserve">    (for IGBT)</m:t>
                 </m:r>
               </m:oMath>
             </m:oMathPara>
@@ -5677,21 +5560,7 @@
                 <w:sz w:val="18"/>
                 <w:szCs w:val="18"/>
               </w:rPr>
-              <w:t>(</w:t>
-            </w:r>
-            <w:r>
-              <w:rPr>
-                <w:sz w:val="18"/>
-                <w:szCs w:val="18"/>
-              </w:rPr>
-              <w:t>9</w:t>
-            </w:r>
-            <w:r>
-              <w:rPr>
-                <w:sz w:val="18"/>
-                <w:szCs w:val="18"/>
-              </w:rPr>
-              <w:t>)</w:t>
+              <w:t>(9)</w:t>
             </w:r>
           </w:p>
         </w:tc>
@@ -5792,15 +5661,7 @@
                             <w:sz w:val="18"/>
                             <w:szCs w:val="18"/>
                           </w:rPr>
-                          <m:t>d</m:t>
-                        </m:r>
-                        <m:r>
-                          <w:rPr>
-                            <w:rFonts w:ascii="Cambria Math" w:hAnsi="Cambria Math"/>
-                            <w:sz w:val="18"/>
-                            <w:szCs w:val="18"/>
-                          </w:rPr>
-                          <m:t>p</m:t>
+                          <m:t>dp</m:t>
                         </m:r>
                       </m:sub>
                     </m:sSub>
@@ -6583,15 +6444,7 @@
                     <w:sz w:val="18"/>
                     <w:szCs w:val="18"/>
                   </w:rPr>
-                  <m:t xml:space="preserve"> </m:t>
-                </m:r>
-                <m:r>
-                  <w:rPr>
-                    <w:rFonts w:ascii="Cambria Math" w:hAnsi="Cambria Math"/>
-                    <w:sz w:val="18"/>
-                    <w:szCs w:val="18"/>
-                  </w:rPr>
-                  <m:t xml:space="preserve">    (for IGBT)</m:t>
+                  <m:t xml:space="preserve">     (for IGBT)</m:t>
                 </m:r>
               </m:oMath>
             </m:oMathPara>
@@ -6665,15 +6518,7 @@
                         <w:sz w:val="18"/>
                         <w:szCs w:val="18"/>
                       </w:rPr>
-                      <m:t>d</m:t>
-                    </m:r>
-                    <m:r>
-                      <w:rPr>
-                        <w:rFonts w:ascii="Cambria Math" w:hAnsi="Cambria Math"/>
-                        <w:sz w:val="18"/>
-                        <w:szCs w:val="18"/>
-                      </w:rPr>
-                      <m:t>c</m:t>
+                      <m:t>dc</m:t>
                     </m:r>
                   </m:sub>
                 </m:sSub>
@@ -6725,15 +6570,7 @@
                             <w:sz w:val="18"/>
                             <w:szCs w:val="18"/>
                           </w:rPr>
-                          <m:t>s</m:t>
-                        </m:r>
-                        <m:r>
-                          <w:rPr>
-                            <w:rFonts w:ascii="Cambria Math" w:hAnsi="Cambria Math"/>
-                            <w:sz w:val="18"/>
-                            <w:szCs w:val="18"/>
-                          </w:rPr>
-                          <m:t>p</m:t>
+                          <m:t>sp</m:t>
                         </m:r>
                       </m:sub>
                     </m:sSub>
@@ -7254,21 +7091,7 @@
                 <w:sz w:val="18"/>
                 <w:szCs w:val="18"/>
               </w:rPr>
-              <w:t>(</w:t>
-            </w:r>
-            <w:r>
-              <w:rPr>
-                <w:sz w:val="18"/>
-                <w:szCs w:val="18"/>
-              </w:rPr>
-              <w:t>14</w:t>
-            </w:r>
-            <w:r>
-              <w:rPr>
-                <w:sz w:val="18"/>
-                <w:szCs w:val="18"/>
-              </w:rPr>
-              <w:t>)</w:t>
+              <w:t>(14)</w:t>
             </w:r>
           </w:p>
         </w:tc>
@@ -8736,15 +8559,7 @@
                             <w:sz w:val="18"/>
                             <w:szCs w:val="18"/>
                           </w:rPr>
-                          <m:t>2</m:t>
-                        </m:r>
-                        <m:r>
-                          <w:rPr>
-                            <w:rFonts w:ascii="Cambria Math" w:hAnsi="Cambria Math"/>
-                            <w:sz w:val="18"/>
-                            <w:szCs w:val="18"/>
-                          </w:rPr>
-                          <m:t xml:space="preserve"> </m:t>
+                          <m:t xml:space="preserve">2 </m:t>
                         </m:r>
                         <m:sSub>
                           <m:sSubPr>
@@ -8814,15 +8629,7 @@
                                 <w:sz w:val="18"/>
                                 <w:szCs w:val="18"/>
                               </w:rPr>
-                              <m:t>s</m:t>
-                            </m:r>
-                            <m:r>
-                              <w:rPr>
-                                <w:rFonts w:ascii="Cambria Math" w:hAnsi="Cambria Math"/>
-                                <w:sz w:val="18"/>
-                                <w:szCs w:val="18"/>
-                              </w:rPr>
-                              <m:t>w</m:t>
+                              <m:t>sw</m:t>
                             </m:r>
                           </m:sub>
                         </m:sSub>
@@ -8853,21 +8660,7 @@
                 <w:sz w:val="18"/>
                 <w:szCs w:val="18"/>
               </w:rPr>
-              <w:t>(</w:t>
-            </w:r>
-            <w:r>
-              <w:rPr>
-                <w:sz w:val="18"/>
-                <w:szCs w:val="18"/>
-              </w:rPr>
-              <w:t>15</w:t>
-            </w:r>
-            <w:r>
-              <w:rPr>
-                <w:sz w:val="18"/>
-                <w:szCs w:val="18"/>
-              </w:rPr>
-              <w:t>)</w:t>
+              <w:t>(15)</w:t>
             </w:r>
           </w:p>
         </w:tc>
@@ -8994,15 +8787,7 @@
                             <w:sz w:val="16"/>
                             <w:szCs w:val="16"/>
                           </w:rPr>
-                          <m:t>2</m:t>
-                        </m:r>
-                        <m:r>
-                          <w:rPr>
-                            <w:rFonts w:ascii="Cambria Math" w:hAnsi="Cambria Math"/>
-                            <w:sz w:val="16"/>
-                            <w:szCs w:val="16"/>
-                          </w:rPr>
-                          <m:t xml:space="preserve"> </m:t>
+                          <m:t xml:space="preserve">2 </m:t>
                         </m:r>
                         <m:sSub>
                           <m:sSubPr>
@@ -9808,7 +9593,7 @@
         <w:t>NSYS</w:t>
       </w:r>
       <w:r>
-        <w:t xml:space="preserve">/Maxwell simulation environment. The analytical results are shown in Table 4. The designed motor is simulated using 2D FEM analysis tool to obtain transient characteristics. The phase induced voltage, line currents and machine output torque are </w:t>
+        <w:t xml:space="preserve">/Maxwell simulation environment. The analytical results are shown in Table 4. The designed motor is simulated using 2D FEM analysis tool to obtain transient characteristics. The phase induced voltage, currents and machine torque are </w:t>
       </w:r>
       <w:r>
         <w:t>presented</w:t>
@@ -9827,13 +9612,662 @@
       </w:r>
       <w:r>
         <w:t>9.</w:t>
+      </w:r>
+      <w:r>
+        <w:t xml:space="preserve"> The efficiency of the motor is close to the targeted value, however the fill factor is made a little higher than the expected value to achieve this, which is still acceptable for concentrated windings. The 3</w:t>
+      </w:r>
+      <w:r>
+        <w:rPr>
+          <w:vertAlign w:val="superscript"/>
+        </w:rPr>
+        <w:t>rd</w:t>
+      </w:r>
+      <w:r>
+        <w:t xml:space="preserve"> order harmonic content of the induced voltage is actually cancelled</w:t>
+      </w:r>
+      <w:r>
+        <w:t xml:space="preserve"> </w:t>
+      </w:r>
+      <w:r>
+        <w:t>on the line-to-line voltage</w:t>
+      </w:r>
+      <w:r>
+        <w:t xml:space="preserve"> thanks to the star connection. </w:t>
+      </w:r>
+      <w:r>
+        <w:t>The torque ripple and cogging torque values are also below specified limits.</w:t>
       </w:r>
     </w:p>
     <w:p>
       <w:pPr>
-        <w:rPr>
-          <w:sz w:val="18"/>
-          <w:szCs w:val="18"/>
+        <w:pStyle w:val="tablehead"/>
+        <w:numPr>
+          <w:ilvl w:val="0"/>
+          <w:numId w:val="0"/>
+        </w:numPr>
+        <w:rPr>
+          <w:rFonts w:eastAsia="MS Mincho"/>
+          <w:noProof w:val="0"/>
+          <w:spacing w:val="-1"/>
+        </w:rPr>
+      </w:pPr>
+      <w:r>
+        <w:t>TABLE IV. Motor sımulatıon results (RMxprt)</w:t>
+      </w:r>
+      <w:r>
+        <w:rPr>
+          <w:rFonts w:eastAsia="MS Mincho"/>
+          <w:noProof w:val="0"/>
+          <w:spacing w:val="-1"/>
+        </w:rPr>
+        <w:t xml:space="preserve"> </w:t>
+      </w:r>
+    </w:p>
+    <w:tbl>
+      <w:tblPr>
+        <w:tblW w:w="4682" w:type="dxa"/>
+        <w:jc w:val="center"/>
+        <w:tblBorders>
+          <w:top w:val="single" w:sz="4" w:space="0" w:color="auto"/>
+          <w:left w:val="single" w:sz="4" w:space="0" w:color="auto"/>
+          <w:bottom w:val="single" w:sz="4" w:space="0" w:color="auto"/>
+          <w:right w:val="single" w:sz="4" w:space="0" w:color="auto"/>
+          <w:insideH w:val="single" w:sz="4" w:space="0" w:color="auto"/>
+          <w:insideV w:val="single" w:sz="4" w:space="0" w:color="auto"/>
+        </w:tblBorders>
+        <w:tblLayout w:type="fixed"/>
+        <w:tblLook w:val="04A0" w:firstRow="1" w:lastRow="0" w:firstColumn="1" w:lastColumn="0" w:noHBand="0" w:noVBand="1"/>
+      </w:tblPr>
+      <w:tblGrid>
+        <w:gridCol w:w="1271"/>
+        <w:gridCol w:w="1134"/>
+        <w:gridCol w:w="1276"/>
+        <w:gridCol w:w="1001"/>
+      </w:tblGrid>
+      <w:tr>
+        <w:trPr>
+          <w:jc w:val="center"/>
+        </w:trPr>
+        <w:tc>
+          <w:tcPr>
+            <w:tcW w:w="1271" w:type="dxa"/>
+            <w:shd w:val="clear" w:color="auto" w:fill="auto"/>
+          </w:tcPr>
+          <w:p>
+            <w:pPr>
+              <w:pStyle w:val="BodyTextKeep"/>
+              <w:ind w:right="0"/>
+              <w:jc w:val="center"/>
+              <w:rPr>
+                <w:sz w:val="16"/>
+                <w:szCs w:val="16"/>
+                <w:lang w:val="en-US"/>
+              </w:rPr>
+            </w:pPr>
+            <w:r>
+              <w:rPr>
+                <w:sz w:val="16"/>
+                <w:szCs w:val="16"/>
+                <w:lang w:val="en-US"/>
+              </w:rPr>
+              <w:t>E</w:t>
+            </w:r>
+            <w:r>
+              <w:rPr>
+                <w:sz w:val="16"/>
+                <w:szCs w:val="16"/>
+                <w:vertAlign w:val="subscript"/>
+                <w:lang w:val="en-US"/>
+              </w:rPr>
+              <w:t>ph-m</w:t>
+            </w:r>
+          </w:p>
+        </w:tc>
+        <w:tc>
+          <w:tcPr>
+            <w:tcW w:w="1134" w:type="dxa"/>
+            <w:shd w:val="clear" w:color="auto" w:fill="auto"/>
+          </w:tcPr>
+          <w:p>
+            <w:pPr>
+              <w:pStyle w:val="BodyTextKeep"/>
+              <w:ind w:right="0"/>
+              <w:jc w:val="center"/>
+              <w:rPr>
+                <w:sz w:val="16"/>
+                <w:szCs w:val="16"/>
+                <w:lang w:val="en-US"/>
+              </w:rPr>
+            </w:pPr>
+            <w:r>
+              <w:rPr>
+                <w:sz w:val="16"/>
+                <w:szCs w:val="16"/>
+                <w:lang w:val="en-US"/>
+              </w:rPr>
+              <w:t>71</w:t>
+            </w:r>
+            <w:r>
+              <w:rPr>
+                <w:sz w:val="16"/>
+                <w:szCs w:val="16"/>
+                <w:lang w:val="en-US"/>
+              </w:rPr>
+              <w:t xml:space="preserve"> V</w:t>
+            </w:r>
+            <w:r>
+              <w:rPr>
+                <w:sz w:val="16"/>
+                <w:szCs w:val="16"/>
+                <w:lang w:val="en-US"/>
+              </w:rPr>
+              <w:t xml:space="preserve"> rms</w:t>
+            </w:r>
+          </w:p>
+        </w:tc>
+        <w:tc>
+          <w:tcPr>
+            <w:tcW w:w="1276" w:type="dxa"/>
+            <w:shd w:val="clear" w:color="auto" w:fill="auto"/>
+          </w:tcPr>
+          <w:p>
+            <w:pPr>
+              <w:pStyle w:val="BodyTextKeep"/>
+              <w:ind w:right="0"/>
+              <w:jc w:val="center"/>
+              <w:rPr>
+                <w:sz w:val="16"/>
+                <w:szCs w:val="16"/>
+                <w:lang w:val="en-US"/>
+              </w:rPr>
+            </w:pPr>
+            <w:r>
+              <w:rPr>
+                <w:sz w:val="16"/>
+                <w:szCs w:val="16"/>
+                <w:lang w:val="en-US"/>
+              </w:rPr>
+              <w:t>J</w:t>
+            </w:r>
+            <w:r>
+              <w:rPr>
+                <w:sz w:val="16"/>
+                <w:szCs w:val="16"/>
+                <w:vertAlign w:val="subscript"/>
+                <w:lang w:val="en-US"/>
+              </w:rPr>
+              <w:t>rms</w:t>
+            </w:r>
+          </w:p>
+        </w:tc>
+        <w:tc>
+          <w:tcPr>
+            <w:tcW w:w="1001" w:type="dxa"/>
+            <w:shd w:val="clear" w:color="auto" w:fill="auto"/>
+          </w:tcPr>
+          <w:p>
+            <w:pPr>
+              <w:pStyle w:val="BodyTextKeep"/>
+              <w:ind w:right="0"/>
+              <w:jc w:val="center"/>
+              <w:rPr>
+                <w:sz w:val="16"/>
+                <w:szCs w:val="16"/>
+                <w:lang w:val="en-US"/>
+              </w:rPr>
+            </w:pPr>
+            <w:r>
+              <w:rPr>
+                <w:sz w:val="16"/>
+                <w:szCs w:val="16"/>
+                <w:lang w:val="en-US"/>
+              </w:rPr>
+              <w:t>5.8 A/mm</w:t>
+            </w:r>
+            <w:r>
+              <w:rPr>
+                <w:sz w:val="16"/>
+                <w:szCs w:val="16"/>
+                <w:vertAlign w:val="superscript"/>
+                <w:lang w:val="en-US"/>
+              </w:rPr>
+              <w:t>2</w:t>
+            </w:r>
+          </w:p>
+        </w:tc>
+      </w:tr>
+      <w:tr>
+        <w:trPr>
+          <w:jc w:val="center"/>
+        </w:trPr>
+        <w:tc>
+          <w:tcPr>
+            <w:tcW w:w="1271" w:type="dxa"/>
+            <w:shd w:val="clear" w:color="auto" w:fill="auto"/>
+          </w:tcPr>
+          <w:p>
+            <w:pPr>
+              <w:pStyle w:val="BodyTextKeep"/>
+              <w:ind w:right="0"/>
+              <w:jc w:val="center"/>
+              <w:rPr>
+                <w:sz w:val="16"/>
+                <w:szCs w:val="16"/>
+                <w:lang w:val="en-US"/>
+              </w:rPr>
+            </w:pPr>
+            <w:r>
+              <w:rPr>
+                <w:sz w:val="16"/>
+                <w:szCs w:val="16"/>
+                <w:lang w:val="en-US"/>
+              </w:rPr>
+              <w:t>I</w:t>
+            </w:r>
+            <w:r>
+              <w:rPr>
+                <w:sz w:val="16"/>
+                <w:szCs w:val="16"/>
+                <w:vertAlign w:val="subscript"/>
+                <w:lang w:val="en-US"/>
+              </w:rPr>
+              <w:t>ph-m</w:t>
+            </w:r>
+          </w:p>
+        </w:tc>
+        <w:tc>
+          <w:tcPr>
+            <w:tcW w:w="1134" w:type="dxa"/>
+            <w:shd w:val="clear" w:color="auto" w:fill="auto"/>
+          </w:tcPr>
+          <w:p>
+            <w:pPr>
+              <w:pStyle w:val="BodyTextKeep"/>
+              <w:ind w:right="0"/>
+              <w:jc w:val="center"/>
+              <w:rPr>
+                <w:sz w:val="16"/>
+                <w:szCs w:val="16"/>
+                <w:lang w:val="en-US"/>
+              </w:rPr>
+            </w:pPr>
+            <w:r>
+              <w:rPr>
+                <w:sz w:val="16"/>
+                <w:szCs w:val="16"/>
+                <w:lang w:val="en-US"/>
+              </w:rPr>
+              <w:t>12</w:t>
+            </w:r>
+            <w:r>
+              <w:rPr>
+                <w:sz w:val="16"/>
+                <w:szCs w:val="16"/>
+                <w:lang w:val="en-US"/>
+              </w:rPr>
+              <w:t xml:space="preserve"> A</w:t>
+            </w:r>
+            <w:r>
+              <w:rPr>
+                <w:sz w:val="16"/>
+                <w:szCs w:val="16"/>
+                <w:lang w:val="en-US"/>
+              </w:rPr>
+              <w:t xml:space="preserve"> rms</w:t>
+            </w:r>
+          </w:p>
+        </w:tc>
+        <w:tc>
+          <w:tcPr>
+            <w:tcW w:w="1276" w:type="dxa"/>
+            <w:shd w:val="clear" w:color="auto" w:fill="auto"/>
+          </w:tcPr>
+          <w:p>
+            <w:pPr>
+              <w:pStyle w:val="BodyTextKeep"/>
+              <w:ind w:right="0"/>
+              <w:jc w:val="center"/>
+              <w:rPr>
+                <w:sz w:val="16"/>
+                <w:szCs w:val="16"/>
+                <w:lang w:val="en-US"/>
+              </w:rPr>
+            </w:pPr>
+            <w:r>
+              <w:rPr>
+                <w:sz w:val="16"/>
+                <w:szCs w:val="16"/>
+                <w:lang w:val="en-US"/>
+              </w:rPr>
+              <w:t>P</w:t>
+            </w:r>
+            <w:r>
+              <w:rPr>
+                <w:sz w:val="16"/>
+                <w:szCs w:val="16"/>
+                <w:vertAlign w:val="subscript"/>
+                <w:lang w:val="en-US"/>
+              </w:rPr>
+              <w:t>cu</w:t>
+            </w:r>
+          </w:p>
+        </w:tc>
+        <w:tc>
+          <w:tcPr>
+            <w:tcW w:w="1001" w:type="dxa"/>
+            <w:shd w:val="clear" w:color="auto" w:fill="auto"/>
+          </w:tcPr>
+          <w:p>
+            <w:pPr>
+              <w:pStyle w:val="BodyTextKeep"/>
+              <w:ind w:right="0"/>
+              <w:jc w:val="center"/>
+              <w:rPr>
+                <w:sz w:val="16"/>
+                <w:szCs w:val="16"/>
+                <w:lang w:val="en-US"/>
+              </w:rPr>
+            </w:pPr>
+            <w:r>
+              <w:rPr>
+                <w:sz w:val="16"/>
+                <w:szCs w:val="16"/>
+                <w:lang w:val="en-US"/>
+              </w:rPr>
+              <w:t>4</w:t>
+            </w:r>
+            <w:r>
+              <w:rPr>
+                <w:sz w:val="16"/>
+                <w:szCs w:val="16"/>
+                <w:lang w:val="en-US"/>
+              </w:rPr>
+              <w:t>1</w:t>
+            </w:r>
+            <w:r>
+              <w:rPr>
+                <w:sz w:val="16"/>
+                <w:szCs w:val="16"/>
+                <w:lang w:val="en-US"/>
+              </w:rPr>
+              <w:t>1 W</w:t>
+            </w:r>
+          </w:p>
+        </w:tc>
+      </w:tr>
+      <w:tr>
+        <w:trPr>
+          <w:jc w:val="center"/>
+        </w:trPr>
+        <w:tc>
+          <w:tcPr>
+            <w:tcW w:w="1271" w:type="dxa"/>
+            <w:shd w:val="clear" w:color="auto" w:fill="auto"/>
+          </w:tcPr>
+          <w:p>
+            <w:pPr>
+              <w:pStyle w:val="BodyTextKeep"/>
+              <w:ind w:right="0"/>
+              <w:jc w:val="center"/>
+              <w:rPr>
+                <w:sz w:val="16"/>
+                <w:szCs w:val="16"/>
+                <w:lang w:val="en-US"/>
+              </w:rPr>
+            </w:pPr>
+            <w:r>
+              <w:rPr>
+                <w:sz w:val="16"/>
+                <w:szCs w:val="16"/>
+                <w:lang w:val="en-US"/>
+              </w:rPr>
+              <w:t>T</w:t>
+            </w:r>
+            <w:r>
+              <w:rPr>
+                <w:sz w:val="16"/>
+                <w:szCs w:val="16"/>
+                <w:vertAlign w:val="subscript"/>
+                <w:lang w:val="en-US"/>
+              </w:rPr>
+              <w:t>m</w:t>
+            </w:r>
+          </w:p>
+        </w:tc>
+        <w:tc>
+          <w:tcPr>
+            <w:tcW w:w="1134" w:type="dxa"/>
+            <w:shd w:val="clear" w:color="auto" w:fill="auto"/>
+          </w:tcPr>
+          <w:p>
+            <w:pPr>
+              <w:pStyle w:val="BodyTextKeep"/>
+              <w:ind w:right="0"/>
+              <w:jc w:val="center"/>
+              <w:rPr>
+                <w:sz w:val="16"/>
+                <w:szCs w:val="16"/>
+                <w:lang w:val="en-US"/>
+              </w:rPr>
+            </w:pPr>
+            <w:r>
+              <w:rPr>
+                <w:sz w:val="16"/>
+                <w:szCs w:val="16"/>
+                <w:lang w:val="en-US"/>
+              </w:rPr>
+              <w:t>127 Nm</w:t>
+            </w:r>
+          </w:p>
+        </w:tc>
+        <w:tc>
+          <w:tcPr>
+            <w:tcW w:w="1276" w:type="dxa"/>
+            <w:shd w:val="clear" w:color="auto" w:fill="auto"/>
+          </w:tcPr>
+          <w:p>
+            <w:pPr>
+              <w:pStyle w:val="BodyTextKeep"/>
+              <w:ind w:right="0"/>
+              <w:jc w:val="center"/>
+              <w:rPr>
+                <w:sz w:val="16"/>
+                <w:szCs w:val="16"/>
+                <w:lang w:val="en-US"/>
+              </w:rPr>
+            </w:pPr>
+            <w:r>
+              <w:rPr>
+                <w:sz w:val="16"/>
+                <w:szCs w:val="16"/>
+                <w:lang w:val="en-US"/>
+              </w:rPr>
+              <w:t>P</w:t>
+            </w:r>
+            <w:r>
+              <w:rPr>
+                <w:sz w:val="16"/>
+                <w:szCs w:val="16"/>
+                <w:vertAlign w:val="subscript"/>
+                <w:lang w:val="en-US"/>
+              </w:rPr>
+              <w:t>core</w:t>
+            </w:r>
+          </w:p>
+        </w:tc>
+        <w:tc>
+          <w:tcPr>
+            <w:tcW w:w="1001" w:type="dxa"/>
+            <w:shd w:val="clear" w:color="auto" w:fill="auto"/>
+          </w:tcPr>
+          <w:p>
+            <w:pPr>
+              <w:pStyle w:val="BodyTextKeep"/>
+              <w:ind w:right="0"/>
+              <w:jc w:val="center"/>
+              <w:rPr>
+                <w:sz w:val="16"/>
+                <w:szCs w:val="16"/>
+                <w:lang w:val="en-US"/>
+              </w:rPr>
+            </w:pPr>
+            <w:r>
+              <w:rPr>
+                <w:sz w:val="16"/>
+                <w:szCs w:val="16"/>
+                <w:lang w:val="en-US"/>
+              </w:rPr>
+              <w:t>117</w:t>
+            </w:r>
+            <w:r>
+              <w:rPr>
+                <w:sz w:val="16"/>
+                <w:szCs w:val="16"/>
+                <w:lang w:val="en-US"/>
+              </w:rPr>
+              <w:t xml:space="preserve"> W</w:t>
+            </w:r>
+          </w:p>
+        </w:tc>
+      </w:tr>
+      <w:tr>
+        <w:trPr>
+          <w:jc w:val="center"/>
+        </w:trPr>
+        <w:tc>
+          <w:tcPr>
+            <w:tcW w:w="1271" w:type="dxa"/>
+            <w:shd w:val="clear" w:color="auto" w:fill="auto"/>
+          </w:tcPr>
+          <w:p>
+            <w:pPr>
+              <w:pStyle w:val="BodyTextKeep"/>
+              <w:ind w:right="0"/>
+              <w:jc w:val="center"/>
+              <w:rPr>
+                <w:sz w:val="16"/>
+                <w:szCs w:val="16"/>
+                <w:lang w:val="en-US"/>
+              </w:rPr>
+            </w:pPr>
+            <w:r>
+              <w:rPr>
+                <w:sz w:val="16"/>
+                <w:szCs w:val="16"/>
+                <w:lang w:val="en-US"/>
+              </w:rPr>
+              <w:t>k</w:t>
+            </w:r>
+            <w:r>
+              <w:rPr>
+                <w:sz w:val="16"/>
+                <w:szCs w:val="16"/>
+                <w:vertAlign w:val="subscript"/>
+                <w:lang w:val="en-US"/>
+              </w:rPr>
+              <w:t>cu</w:t>
+            </w:r>
+          </w:p>
+        </w:tc>
+        <w:tc>
+          <w:tcPr>
+            <w:tcW w:w="1134" w:type="dxa"/>
+            <w:shd w:val="clear" w:color="auto" w:fill="auto"/>
+          </w:tcPr>
+          <w:p>
+            <w:pPr>
+              <w:pStyle w:val="BodyTextKeep"/>
+              <w:ind w:right="0"/>
+              <w:jc w:val="center"/>
+              <w:rPr>
+                <w:sz w:val="16"/>
+                <w:szCs w:val="16"/>
+                <w:lang w:val="en-US"/>
+              </w:rPr>
+            </w:pPr>
+            <w:r>
+              <w:rPr>
+                <w:sz w:val="16"/>
+                <w:szCs w:val="16"/>
+                <w:lang w:val="en-US"/>
+              </w:rPr>
+              <w:t>68 %</w:t>
+            </w:r>
+          </w:p>
+        </w:tc>
+        <w:tc>
+          <w:tcPr>
+            <w:tcW w:w="1276" w:type="dxa"/>
+            <w:shd w:val="clear" w:color="auto" w:fill="auto"/>
+          </w:tcPr>
+          <w:p>
+            <w:pPr>
+              <w:pStyle w:val="BodyTextKeep"/>
+              <w:ind w:right="0"/>
+              <w:jc w:val="center"/>
+              <w:rPr>
+                <w:sz w:val="16"/>
+                <w:szCs w:val="16"/>
+                <w:lang w:val="en-US"/>
+              </w:rPr>
+            </w:pPr>
+            <w:r>
+              <w:rPr>
+                <w:sz w:val="16"/>
+                <w:szCs w:val="16"/>
+                <w:lang w:val="en-US"/>
+              </w:rPr>
+              <w:t>η</w:t>
+            </w:r>
+            <w:r>
+              <w:rPr>
+                <w:sz w:val="16"/>
+                <w:szCs w:val="16"/>
+                <w:vertAlign w:val="subscript"/>
+                <w:lang w:val="en-US"/>
+              </w:rPr>
+              <w:t>m</w:t>
+            </w:r>
+          </w:p>
+        </w:tc>
+        <w:tc>
+          <w:tcPr>
+            <w:tcW w:w="1001" w:type="dxa"/>
+            <w:shd w:val="clear" w:color="auto" w:fill="auto"/>
+          </w:tcPr>
+          <w:p>
+            <w:pPr>
+              <w:pStyle w:val="BodyTextKeep"/>
+              <w:ind w:right="0"/>
+              <w:jc w:val="center"/>
+              <w:rPr>
+                <w:sz w:val="16"/>
+                <w:szCs w:val="16"/>
+                <w:lang w:val="en-US"/>
+              </w:rPr>
+            </w:pPr>
+            <w:r>
+              <w:rPr>
+                <w:sz w:val="16"/>
+                <w:szCs w:val="16"/>
+                <w:lang w:val="en-US"/>
+              </w:rPr>
+              <w:t>93.8 %</w:t>
+            </w:r>
+          </w:p>
+        </w:tc>
+      </w:tr>
+    </w:tbl>
+    <w:p>
+      <w:pPr>
+        <w:pStyle w:val="BodyText"/>
+      </w:pPr>
+    </w:p>
+    <w:p>
+      <w:pPr>
+        <w:rPr>
+          <w:sz w:val="16"/>
+          <w:szCs w:val="16"/>
         </w:rPr>
       </w:pPr>
       <w:r>
@@ -9842,11 +10276,12 @@
           <w:sz w:val="18"/>
           <w:szCs w:val="18"/>
         </w:rPr>
+        <w:lastRenderedPageBreak/>
         <w:drawing>
           <wp:inline distT="0" distB="0" distL="0" distR="0">
-            <wp:extent cx="1997551" cy="1543616"/>
-            <wp:effectExtent l="0" t="0" r="3175" b="0"/>
-            <wp:docPr id="12" name="Picture 26"/>
+            <wp:extent cx="1977241" cy="1541169"/>
+            <wp:effectExtent l="0" t="0" r="4445" b="1905"/>
+            <wp:docPr id="7" name="Picture 7"/>
             <wp:cNvGraphicFramePr>
               <a:graphicFrameLocks xmlns:a="http://schemas.openxmlformats.org/drawingml/2006/main" noChangeAspect="1"/>
             </wp:cNvGraphicFramePr>
@@ -9854,12 +10289,12 @@
               <a:graphicData uri="http://schemas.openxmlformats.org/drawingml/2006/picture">
                 <pic:pic xmlns:pic="http://schemas.openxmlformats.org/drawingml/2006/picture">
                   <pic:nvPicPr>
-                    <pic:cNvPr id="0" name="Picture 26"/>
+                    <pic:cNvPr id="0" name="Picture 6"/>
                     <pic:cNvPicPr>
                       <a:picLocks noChangeAspect="1" noChangeArrowheads="1"/>
                     </pic:cNvPicPr>
                   </pic:nvPicPr>
-                  <pic:blipFill>
+                  <pic:blipFill rotWithShape="1">
                     <a:blip r:embed="rId13">
                       <a:extLst>
                         <a:ext uri="{28A0092B-C50C-407E-A947-70E740481C1C}">
@@ -9867,15 +10302,13 @@
                         </a:ext>
                       </a:extLst>
                     </a:blip>
-                    <a:srcRect l="1512" t="4787" r="6271"/>
-                    <a:stretch>
-                      <a:fillRect/>
-                    </a:stretch>
+                    <a:srcRect l="1231" t="4593" r="7005"/>
+                    <a:stretch/>
                   </pic:blipFill>
                   <pic:spPr bwMode="auto">
                     <a:xfrm>
                       <a:off x="0" y="0"/>
-                      <a:ext cx="2000327" cy="1545761"/>
+                      <a:ext cx="2009734" cy="1566496"/>
                     </a:xfrm>
                     <a:prstGeom prst="rect">
                       <a:avLst/>
@@ -9884,6 +10317,11 @@
                     <a:ln>
                       <a:noFill/>
                     </a:ln>
+                    <a:extLst>
+                      <a:ext uri="{53640926-AAD7-44D8-BBD7-CCE9431645EC}">
+                        <a14:shadowObscured xmlns:a14="http://schemas.microsoft.com/office/drawing/2010/main"/>
+                      </a:ext>
+                    </a:extLst>
                   </pic:spPr>
                 </pic:pic>
               </a:graphicData>
@@ -9894,7 +10332,6 @@
     </w:p>
     <w:p>
       <w:pPr>
-        <w:spacing w:before="80" w:after="200"/>
         <w:jc w:val="left"/>
         <w:rPr>
           <w:sz w:val="16"/>
@@ -9906,7 +10343,21 @@
           <w:sz w:val="16"/>
           <w:szCs w:val="16"/>
         </w:rPr>
-        <w:t>Figure 6. Induced phase voltage (2D FEM analysis)</w:t>
+        <w:t>Figure 6. Induced phase voltage</w:t>
+      </w:r>
+      <w:r>
+        <w:rPr>
+          <w:sz w:val="16"/>
+          <w:szCs w:val="16"/>
+        </w:rPr>
+        <w:t>s</w:t>
+      </w:r>
+      <w:r>
+        <w:rPr>
+          <w:sz w:val="16"/>
+          <w:szCs w:val="16"/>
+        </w:rPr>
+        <w:t xml:space="preserve"> (2D FEM analysis)</w:t>
       </w:r>
     </w:p>
     <w:p>
@@ -9922,7 +10373,6 @@
           <w:sz w:val="18"/>
           <w:szCs w:val="18"/>
         </w:rPr>
-        <w:lastRenderedPageBreak/>
         <w:drawing>
           <wp:inline distT="0" distB="0" distL="0" distR="0">
             <wp:extent cx="1963420" cy="1548130"/>
@@ -10012,8 +10462,8 @@
         </w:rPr>
         <w:drawing>
           <wp:inline distT="0" distB="0" distL="0" distR="0">
-            <wp:extent cx="2030730" cy="1604645"/>
-            <wp:effectExtent l="0" t="0" r="7620" b="0"/>
+            <wp:extent cx="2004983" cy="1584300"/>
+            <wp:effectExtent l="0" t="0" r="0" b="0"/>
             <wp:docPr id="14" name="Picture 29"/>
             <wp:cNvGraphicFramePr>
               <a:graphicFrameLocks xmlns:a="http://schemas.openxmlformats.org/drawingml/2006/main" noChangeAspect="1"/>
@@ -10043,7 +10493,7 @@
                   <pic:spPr bwMode="auto">
                     <a:xfrm>
                       <a:off x="0" y="0"/>
-                      <a:ext cx="2030730" cy="1604645"/>
+                      <a:ext cx="2013550" cy="1591070"/>
                     </a:xfrm>
                     <a:prstGeom prst="rect">
                       <a:avLst/>
@@ -10087,12 +10537,14 @@
       <w:r>
         <w:rPr>
           <w:noProof/>
+          <w:sz w:val="18"/>
+          <w:szCs w:val="18"/>
         </w:rPr>
         <w:drawing>
           <wp:inline distT="0" distB="0" distL="0" distR="0">
-            <wp:extent cx="2153920" cy="1615440"/>
-            <wp:effectExtent l="0" t="0" r="0" b="3810"/>
-            <wp:docPr id="15" name="Picture 28"/>
+            <wp:extent cx="2297876" cy="1693747"/>
+            <wp:effectExtent l="0" t="0" r="7620" b="1905"/>
+            <wp:docPr id="5" name="Picture 5"/>
             <wp:cNvGraphicFramePr>
               <a:graphicFrameLocks xmlns:a="http://schemas.openxmlformats.org/drawingml/2006/main" noChangeAspect="1"/>
             </wp:cNvGraphicFramePr>
@@ -10100,7 +10552,7 @@
               <a:graphicData uri="http://schemas.openxmlformats.org/drawingml/2006/picture">
                 <pic:pic xmlns:pic="http://schemas.openxmlformats.org/drawingml/2006/picture">
                   <pic:nvPicPr>
-                    <pic:cNvPr id="0" name="Picture 28"/>
+                    <pic:cNvPr id="0" name="Picture 4"/>
                     <pic:cNvPicPr>
                       <a:picLocks noChangeAspect="1" noChangeArrowheads="1"/>
                     </pic:cNvPicPr>
@@ -10113,7 +10565,7 @@
                         </a:ext>
                       </a:extLst>
                     </a:blip>
-                    <a:srcRect r="27518"/>
+                    <a:srcRect/>
                     <a:stretch>
                       <a:fillRect/>
                     </a:stretch>
@@ -10121,7 +10573,7 @@
                   <pic:spPr bwMode="auto">
                     <a:xfrm>
                       <a:off x="0" y="0"/>
-                      <a:ext cx="2153920" cy="1615440"/>
+                      <a:ext cx="2335103" cy="1721187"/>
                     </a:xfrm>
                     <a:prstGeom prst="rect">
                       <a:avLst/>
@@ -10140,634 +10592,160 @@
     </w:p>
     <w:p>
       <w:pPr>
-        <w:rPr>
-          <w:sz w:val="12"/>
-          <w:szCs w:val="12"/>
-        </w:rPr>
-      </w:pPr>
+        <w:spacing w:before="80" w:after="200"/>
+        <w:jc w:val="left"/>
+        <w:rPr>
+          <w:sz w:val="16"/>
+          <w:szCs w:val="16"/>
+        </w:rPr>
+      </w:pPr>
+      <w:r>
+        <w:rPr>
+          <w:sz w:val="16"/>
+          <w:szCs w:val="16"/>
+        </w:rPr>
+        <w:t>Figure 9. Flux density distribution over one module</w:t>
+      </w:r>
     </w:p>
     <w:p>
       <w:pPr>
-        <w:spacing w:before="80" w:after="200"/>
-        <w:jc w:val="left"/>
-        <w:rPr>
-          <w:sz w:val="16"/>
-          <w:szCs w:val="16"/>
-        </w:rPr>
-      </w:pPr>
-      <w:r>
-        <w:rPr>
-          <w:sz w:val="16"/>
-          <w:szCs w:val="16"/>
-        </w:rPr>
-        <w:t>Figure 9. Flux density distribution over one module</w:t>
-      </w:r>
-    </w:p>
-    <w:p>
-      <w:pPr>
-        <w:pStyle w:val="tablehead"/>
-        <w:numPr>
-          <w:ilvl w:val="0"/>
-          <w:numId w:val="0"/>
-        </w:numPr>
-        <w:rPr>
-          <w:rFonts w:eastAsia="MS Mincho"/>
-          <w:noProof w:val="0"/>
-          <w:spacing w:val="-1"/>
-        </w:rPr>
-      </w:pPr>
-      <w:r>
-        <w:t>TABLE IV. Motor sımulatıon results (RMxprt)</w:t>
-      </w:r>
-      <w:r>
-        <w:rPr>
-          <w:rFonts w:eastAsia="MS Mincho"/>
-          <w:noProof w:val="0"/>
-          <w:spacing w:val="-1"/>
-        </w:rPr>
+        <w:pStyle w:val="BodyText"/>
+      </w:pPr>
+      <w:r>
+        <w:t>L</w:t>
+      </w:r>
+      <w:r>
+        <w:t xml:space="preserve">oss analysis </w:t>
+      </w:r>
+      <w:r>
+        <w:t>for</w:t>
+      </w:r>
+      <w:r>
+        <w:t xml:space="preserve"> the drive </w:t>
+      </w:r>
+      <w:r>
+        <w:t xml:space="preserve">is performed using the </w:t>
+      </w:r>
+      <w:r>
+        <w:t>presented model</w:t>
+      </w:r>
+      <w:r>
+        <w:t>, which i</w:t>
+      </w:r>
+      <w:r>
+        <w:t>nclude</w:t>
+      </w:r>
+      <w:r>
+        <w:t>s</w:t>
+      </w:r>
+      <w:r>
+        <w:t xml:space="preserve"> the selected devices with a conventional system having IGBTs and two IMMD systems with different types of GaN</w:t>
+      </w:r>
+      <w:r>
+        <w:t>s</w:t>
+      </w:r>
+      <w:r>
+        <w:t xml:space="preserve">. The comparative loss results are shown in Figure 10. The results show that, even with a switching frequency five times the one with IGBTs, the total system loss is cut in half with GaN devices. The reason why 20 kHz is used for the system with </w:t>
+      </w:r>
+      <w:r>
+        <w:lastRenderedPageBreak/>
+        <w:t xml:space="preserve">IGBT is that, it is the practical limit for those devices. </w:t>
+      </w:r>
+      <w:r>
+        <w:t>I</w:t>
+      </w:r>
+      <w:r>
+        <w:t xml:space="preserve">t is observed that the main reduction is on switching losses, as expected. </w:t>
+      </w:r>
+      <w:r>
+        <w:t>However</w:t>
+      </w:r>
+      <w:r>
+        <w:t xml:space="preserve">, transistor conduction losses are a little bit higher with GaNs, although </w:t>
+      </w:r>
+      <w:r>
+        <w:t>reverse conduction losses</w:t>
+      </w:r>
+      <w:r>
+        <w:t xml:space="preserve"> are similar. There are two main reasons for this. First of all, IGBT conduction performance in high current applications is good. However, the GaN</w:t>
+      </w:r>
+      <w:r>
+        <w:t xml:space="preserve"> technology</w:t>
+      </w:r>
+      <w:r>
+        <w:t xml:space="preserve"> has not been proven itself in terms of on-state voltage drop, while it has developed to have comparable performance. Secondly, the IMMD system has 2-series structure so that each module carries</w:t>
+      </w:r>
+      <w:r>
+        <w:t xml:space="preserve"> two</w:t>
+      </w:r>
+      <w:r>
+        <w:t xml:space="preserve"> times the current they would have when there a 4 parallel modules. In conclusion, both cascade and e-mode GaN FETs reach 98% drive efficiency at 100 kHz switching frequency. Motor drive simulations are performed using </w:t>
+      </w:r>
+      <w:r>
+        <w:t xml:space="preserve">4 modules </w:t>
+      </w:r>
+      <w:r>
+        <w:t xml:space="preserve">used with </w:t>
+      </w:r>
+      <w:r>
+        <w:t>the proposed configuration, with 90</w:t>
+      </w:r>
+      <w:r>
+        <w:rPr>
+          <w:vertAlign w:val="superscript"/>
+        </w:rPr>
+        <w:t>0</w:t>
+      </w:r>
+      <w:r>
         <w:t xml:space="preserve"> </w:t>
       </w:r>
-    </w:p>
-    <w:tbl>
-      <w:tblPr>
-        <w:tblW w:w="4682" w:type="dxa"/>
-        <w:jc w:val="center"/>
-        <w:tblBorders>
-          <w:top w:val="single" w:sz="4" w:space="0" w:color="auto"/>
-          <w:left w:val="single" w:sz="4" w:space="0" w:color="auto"/>
-          <w:bottom w:val="single" w:sz="4" w:space="0" w:color="auto"/>
-          <w:right w:val="single" w:sz="4" w:space="0" w:color="auto"/>
-          <w:insideH w:val="single" w:sz="4" w:space="0" w:color="auto"/>
-          <w:insideV w:val="single" w:sz="4" w:space="0" w:color="auto"/>
-        </w:tblBorders>
-        <w:tblLayout w:type="fixed"/>
-        <w:tblLook w:val="04A0" w:firstRow="1" w:lastRow="0" w:firstColumn="1" w:lastColumn="0" w:noHBand="0" w:noVBand="1"/>
-      </w:tblPr>
-      <w:tblGrid>
-        <w:gridCol w:w="1271"/>
-        <w:gridCol w:w="1134"/>
-        <w:gridCol w:w="1276"/>
-        <w:gridCol w:w="1001"/>
-      </w:tblGrid>
-      <w:tr>
-        <w:trPr>
-          <w:jc w:val="center"/>
-        </w:trPr>
-        <w:tc>
-          <w:tcPr>
-            <w:tcW w:w="1271" w:type="dxa"/>
-            <w:shd w:val="clear" w:color="auto" w:fill="auto"/>
-          </w:tcPr>
-          <w:p>
-            <w:pPr>
-              <w:pStyle w:val="BodyTextKeep"/>
-              <w:ind w:right="0"/>
-              <w:jc w:val="center"/>
-              <w:rPr>
-                <w:sz w:val="16"/>
-                <w:szCs w:val="16"/>
-                <w:lang w:val="en-US"/>
-              </w:rPr>
-            </w:pPr>
-            <w:proofErr w:type="spellStart"/>
-            <w:r>
-              <w:rPr>
-                <w:sz w:val="16"/>
-                <w:szCs w:val="16"/>
-                <w:lang w:val="en-US"/>
-              </w:rPr>
-              <w:t>E</w:t>
-            </w:r>
-            <w:r>
-              <w:rPr>
-                <w:sz w:val="16"/>
-                <w:szCs w:val="16"/>
-                <w:vertAlign w:val="subscript"/>
-                <w:lang w:val="en-US"/>
-              </w:rPr>
-              <w:t>line</w:t>
-            </w:r>
-            <w:proofErr w:type="spellEnd"/>
-            <w:r>
-              <w:rPr>
-                <w:sz w:val="16"/>
-                <w:szCs w:val="16"/>
-                <w:lang w:val="en-US"/>
-              </w:rPr>
-              <w:t xml:space="preserve"> (peak)</w:t>
-            </w:r>
-          </w:p>
-        </w:tc>
-        <w:tc>
-          <w:tcPr>
-            <w:tcW w:w="1134" w:type="dxa"/>
-            <w:shd w:val="clear" w:color="auto" w:fill="auto"/>
-          </w:tcPr>
-          <w:p>
-            <w:pPr>
-              <w:pStyle w:val="BodyTextKeep"/>
-              <w:ind w:right="0"/>
-              <w:jc w:val="center"/>
-              <w:rPr>
-                <w:sz w:val="16"/>
-                <w:szCs w:val="16"/>
-                <w:lang w:val="en-US"/>
-              </w:rPr>
-            </w:pPr>
-            <w:r>
-              <w:rPr>
-                <w:sz w:val="16"/>
-                <w:szCs w:val="16"/>
-                <w:lang w:val="en-US"/>
-              </w:rPr>
-              <w:t>280 V</w:t>
-            </w:r>
-          </w:p>
-        </w:tc>
-        <w:tc>
-          <w:tcPr>
-            <w:tcW w:w="1276" w:type="dxa"/>
-            <w:shd w:val="clear" w:color="auto" w:fill="auto"/>
-          </w:tcPr>
-          <w:p>
-            <w:pPr>
-              <w:pStyle w:val="BodyTextKeep"/>
-              <w:ind w:right="0"/>
-              <w:jc w:val="center"/>
-              <w:rPr>
-                <w:sz w:val="16"/>
-                <w:szCs w:val="16"/>
-                <w:lang w:val="en-US"/>
-              </w:rPr>
-            </w:pPr>
-            <w:r>
-              <w:rPr>
-                <w:sz w:val="16"/>
-                <w:szCs w:val="16"/>
-                <w:lang w:val="en-US"/>
-              </w:rPr>
-              <w:t>Current density</w:t>
-            </w:r>
-          </w:p>
-        </w:tc>
-        <w:tc>
-          <w:tcPr>
-            <w:tcW w:w="1001" w:type="dxa"/>
-            <w:shd w:val="clear" w:color="auto" w:fill="auto"/>
-          </w:tcPr>
-          <w:p>
-            <w:pPr>
-              <w:pStyle w:val="BodyTextKeep"/>
-              <w:ind w:right="0"/>
-              <w:jc w:val="center"/>
-              <w:rPr>
-                <w:sz w:val="16"/>
-                <w:szCs w:val="16"/>
-                <w:lang w:val="en-US"/>
-              </w:rPr>
-            </w:pPr>
-            <w:r>
-              <w:rPr>
-                <w:sz w:val="16"/>
-                <w:szCs w:val="16"/>
-                <w:lang w:val="en-US"/>
-              </w:rPr>
-              <w:t>5.8 A/mm</w:t>
-            </w:r>
-            <w:r>
-              <w:rPr>
-                <w:sz w:val="16"/>
-                <w:szCs w:val="16"/>
-                <w:vertAlign w:val="superscript"/>
-                <w:lang w:val="en-US"/>
-              </w:rPr>
-              <w:t>2</w:t>
-            </w:r>
-          </w:p>
-        </w:tc>
-      </w:tr>
-      <w:tr>
-        <w:trPr>
-          <w:jc w:val="center"/>
-        </w:trPr>
-        <w:tc>
-          <w:tcPr>
-            <w:tcW w:w="1271" w:type="dxa"/>
-            <w:shd w:val="clear" w:color="auto" w:fill="auto"/>
-          </w:tcPr>
-          <w:p>
-            <w:pPr>
-              <w:pStyle w:val="BodyTextKeep"/>
-              <w:ind w:right="0"/>
-              <w:jc w:val="center"/>
-              <w:rPr>
-                <w:sz w:val="16"/>
-                <w:szCs w:val="16"/>
-                <w:lang w:val="en-US"/>
-              </w:rPr>
-            </w:pPr>
-            <w:proofErr w:type="spellStart"/>
-            <w:r>
-              <w:rPr>
-                <w:sz w:val="16"/>
-                <w:szCs w:val="16"/>
-                <w:lang w:val="en-US"/>
-              </w:rPr>
-              <w:t>I</w:t>
-            </w:r>
-            <w:r>
-              <w:rPr>
-                <w:sz w:val="16"/>
-                <w:szCs w:val="16"/>
-                <w:vertAlign w:val="subscript"/>
-                <w:lang w:val="en-US"/>
-              </w:rPr>
-              <w:t>line</w:t>
-            </w:r>
-            <w:proofErr w:type="spellEnd"/>
-            <w:r>
-              <w:rPr>
-                <w:sz w:val="16"/>
-                <w:szCs w:val="16"/>
-                <w:lang w:val="en-US"/>
-              </w:rPr>
-              <w:t xml:space="preserve"> (rms)</w:t>
-            </w:r>
-          </w:p>
-        </w:tc>
-        <w:tc>
-          <w:tcPr>
-            <w:tcW w:w="1134" w:type="dxa"/>
-            <w:shd w:val="clear" w:color="auto" w:fill="auto"/>
-          </w:tcPr>
-          <w:p>
-            <w:pPr>
-              <w:pStyle w:val="BodyTextKeep"/>
-              <w:ind w:right="0"/>
-              <w:jc w:val="center"/>
-              <w:rPr>
-                <w:sz w:val="16"/>
-                <w:szCs w:val="16"/>
-                <w:lang w:val="en-US"/>
-              </w:rPr>
-            </w:pPr>
-            <w:r>
-              <w:rPr>
-                <w:sz w:val="16"/>
-                <w:szCs w:val="16"/>
-                <w:lang w:val="en-US"/>
-              </w:rPr>
-              <w:t>24 A</w:t>
-            </w:r>
-          </w:p>
-        </w:tc>
-        <w:tc>
-          <w:tcPr>
-            <w:tcW w:w="1276" w:type="dxa"/>
-            <w:shd w:val="clear" w:color="auto" w:fill="auto"/>
-          </w:tcPr>
-          <w:p>
-            <w:pPr>
-              <w:pStyle w:val="BodyTextKeep"/>
-              <w:ind w:right="0"/>
-              <w:jc w:val="center"/>
-              <w:rPr>
-                <w:sz w:val="16"/>
-                <w:szCs w:val="16"/>
-                <w:lang w:val="en-US"/>
-              </w:rPr>
-            </w:pPr>
-            <w:r>
-              <w:rPr>
-                <w:sz w:val="16"/>
-                <w:szCs w:val="16"/>
-                <w:lang w:val="en-US"/>
-              </w:rPr>
-              <w:t>Copper loss</w:t>
-            </w:r>
-          </w:p>
-        </w:tc>
-        <w:tc>
-          <w:tcPr>
-            <w:tcW w:w="1001" w:type="dxa"/>
-            <w:shd w:val="clear" w:color="auto" w:fill="auto"/>
-          </w:tcPr>
-          <w:p>
-            <w:pPr>
-              <w:pStyle w:val="BodyTextKeep"/>
-              <w:ind w:right="0"/>
-              <w:jc w:val="center"/>
-              <w:rPr>
-                <w:sz w:val="16"/>
-                <w:szCs w:val="16"/>
-                <w:lang w:val="en-US"/>
-              </w:rPr>
-            </w:pPr>
-            <w:r>
-              <w:rPr>
-                <w:sz w:val="16"/>
-                <w:szCs w:val="16"/>
-                <w:lang w:val="en-US"/>
-              </w:rPr>
-              <w:t>461 W</w:t>
-            </w:r>
-          </w:p>
-        </w:tc>
-      </w:tr>
-      <w:tr>
-        <w:trPr>
-          <w:jc w:val="center"/>
-        </w:trPr>
-        <w:tc>
-          <w:tcPr>
-            <w:tcW w:w="1271" w:type="dxa"/>
-            <w:shd w:val="clear" w:color="auto" w:fill="auto"/>
-          </w:tcPr>
-          <w:p>
-            <w:pPr>
-              <w:pStyle w:val="BodyTextKeep"/>
-              <w:ind w:right="0"/>
-              <w:jc w:val="center"/>
-              <w:rPr>
-                <w:sz w:val="16"/>
-                <w:szCs w:val="16"/>
-                <w:lang w:val="en-US"/>
-              </w:rPr>
-            </w:pPr>
-            <w:proofErr w:type="spellStart"/>
-            <w:r>
-              <w:rPr>
-                <w:sz w:val="16"/>
-                <w:szCs w:val="16"/>
-                <w:lang w:val="en-US"/>
-              </w:rPr>
-              <w:t>T</w:t>
-            </w:r>
-            <w:r>
-              <w:rPr>
-                <w:sz w:val="16"/>
-                <w:szCs w:val="16"/>
-                <w:vertAlign w:val="subscript"/>
-                <w:lang w:val="en-US"/>
-              </w:rPr>
-              <w:t>rated</w:t>
-            </w:r>
-            <w:proofErr w:type="spellEnd"/>
-          </w:p>
-        </w:tc>
-        <w:tc>
-          <w:tcPr>
-            <w:tcW w:w="1134" w:type="dxa"/>
-            <w:shd w:val="clear" w:color="auto" w:fill="auto"/>
-          </w:tcPr>
-          <w:p>
-            <w:pPr>
-              <w:pStyle w:val="BodyTextKeep"/>
-              <w:ind w:right="0"/>
-              <w:jc w:val="center"/>
-              <w:rPr>
-                <w:sz w:val="16"/>
-                <w:szCs w:val="16"/>
-                <w:lang w:val="en-US"/>
-              </w:rPr>
-            </w:pPr>
-            <w:r>
-              <w:rPr>
-                <w:sz w:val="16"/>
-                <w:szCs w:val="16"/>
-                <w:lang w:val="en-US"/>
-              </w:rPr>
-              <w:t>127 Nm</w:t>
-            </w:r>
-          </w:p>
-        </w:tc>
-        <w:tc>
-          <w:tcPr>
-            <w:tcW w:w="1276" w:type="dxa"/>
-            <w:shd w:val="clear" w:color="auto" w:fill="auto"/>
-          </w:tcPr>
-          <w:p>
-            <w:pPr>
-              <w:pStyle w:val="BodyTextKeep"/>
-              <w:ind w:right="0"/>
-              <w:jc w:val="center"/>
-              <w:rPr>
-                <w:sz w:val="16"/>
-                <w:szCs w:val="16"/>
-                <w:lang w:val="en-US"/>
-              </w:rPr>
-            </w:pPr>
-            <w:r>
-              <w:rPr>
-                <w:sz w:val="16"/>
-                <w:szCs w:val="16"/>
-                <w:lang w:val="en-US"/>
-              </w:rPr>
-              <w:t>Core loss</w:t>
-            </w:r>
-          </w:p>
-        </w:tc>
-        <w:tc>
-          <w:tcPr>
-            <w:tcW w:w="1001" w:type="dxa"/>
-            <w:shd w:val="clear" w:color="auto" w:fill="auto"/>
-          </w:tcPr>
-          <w:p>
-            <w:pPr>
-              <w:pStyle w:val="BodyTextKeep"/>
-              <w:ind w:right="0"/>
-              <w:jc w:val="center"/>
-              <w:rPr>
-                <w:sz w:val="16"/>
-                <w:szCs w:val="16"/>
-                <w:lang w:val="en-US"/>
-              </w:rPr>
-            </w:pPr>
-            <w:r>
-              <w:rPr>
-                <w:color w:val="FF0000"/>
-                <w:sz w:val="16"/>
-                <w:szCs w:val="16"/>
-                <w:lang w:val="en-US"/>
-              </w:rPr>
-              <w:t>52 W</w:t>
-            </w:r>
-          </w:p>
-        </w:tc>
-      </w:tr>
-      <w:tr>
-        <w:trPr>
-          <w:jc w:val="center"/>
-        </w:trPr>
-        <w:tc>
-          <w:tcPr>
-            <w:tcW w:w="1271" w:type="dxa"/>
-            <w:shd w:val="clear" w:color="auto" w:fill="auto"/>
-          </w:tcPr>
-          <w:p>
-            <w:pPr>
-              <w:pStyle w:val="BodyTextKeep"/>
-              <w:ind w:right="0"/>
-              <w:jc w:val="center"/>
-              <w:rPr>
-                <w:sz w:val="16"/>
-                <w:szCs w:val="16"/>
-                <w:lang w:val="en-US"/>
-              </w:rPr>
-            </w:pPr>
-            <w:r>
-              <w:rPr>
-                <w:sz w:val="16"/>
-                <w:szCs w:val="16"/>
-                <w:lang w:val="en-US"/>
-              </w:rPr>
-              <w:t>Fill factor</w:t>
-            </w:r>
-          </w:p>
-        </w:tc>
-        <w:tc>
-          <w:tcPr>
-            <w:tcW w:w="1134" w:type="dxa"/>
-            <w:shd w:val="clear" w:color="auto" w:fill="auto"/>
-          </w:tcPr>
-          <w:p>
-            <w:pPr>
-              <w:pStyle w:val="BodyTextKeep"/>
-              <w:ind w:right="0"/>
-              <w:jc w:val="center"/>
-              <w:rPr>
-                <w:sz w:val="16"/>
-                <w:szCs w:val="16"/>
-                <w:lang w:val="en-US"/>
-              </w:rPr>
-            </w:pPr>
-            <w:r>
-              <w:rPr>
-                <w:sz w:val="16"/>
-                <w:szCs w:val="16"/>
-                <w:lang w:val="en-US"/>
-              </w:rPr>
-              <w:t>68 %</w:t>
-            </w:r>
-          </w:p>
-        </w:tc>
-        <w:tc>
-          <w:tcPr>
-            <w:tcW w:w="1276" w:type="dxa"/>
-            <w:shd w:val="clear" w:color="auto" w:fill="auto"/>
-          </w:tcPr>
-          <w:p>
-            <w:pPr>
-              <w:pStyle w:val="BodyTextKeep"/>
-              <w:ind w:right="0"/>
-              <w:jc w:val="center"/>
-              <w:rPr>
-                <w:sz w:val="16"/>
-                <w:szCs w:val="16"/>
-                <w:lang w:val="en-US"/>
-              </w:rPr>
-            </w:pPr>
-            <w:r>
-              <w:rPr>
-                <w:sz w:val="16"/>
-                <w:szCs w:val="16"/>
-                <w:lang w:val="en-US"/>
-              </w:rPr>
-              <w:t>Efficiency</w:t>
-            </w:r>
-          </w:p>
-        </w:tc>
-        <w:tc>
-          <w:tcPr>
-            <w:tcW w:w="1001" w:type="dxa"/>
-            <w:shd w:val="clear" w:color="auto" w:fill="auto"/>
-          </w:tcPr>
-          <w:p>
-            <w:pPr>
-              <w:pStyle w:val="BodyTextKeep"/>
-              <w:ind w:right="0"/>
-              <w:jc w:val="center"/>
-              <w:rPr>
-                <w:sz w:val="16"/>
-                <w:szCs w:val="16"/>
-                <w:lang w:val="en-US"/>
-              </w:rPr>
-            </w:pPr>
-            <w:r>
-              <w:rPr>
-                <w:sz w:val="16"/>
-                <w:szCs w:val="16"/>
-                <w:lang w:val="en-US"/>
-              </w:rPr>
-              <w:t>93.8 %</w:t>
-            </w:r>
-          </w:p>
-        </w:tc>
-      </w:tr>
-    </w:tbl>
-    <w:p>
-      <w:pPr>
-        <w:rPr>
-          <w:b/>
-          <w:bCs/>
-        </w:rPr>
-      </w:pPr>
-    </w:p>
-    <w:p>
-      <w:pPr>
-        <w:pStyle w:val="BodyText"/>
-      </w:pPr>
-      <w:r>
-        <w:t>L</w:t>
-      </w:r>
-      <w:r>
-        <w:t xml:space="preserve">oss analysis </w:t>
-      </w:r>
-      <w:r>
-        <w:t xml:space="preserve">of the motor drive </w:t>
-      </w:r>
-      <w:r>
-        <w:t>is performed using the model presented in Sec. 3</w:t>
-      </w:r>
-      <w:r>
-        <w:t>, which i</w:t>
-      </w:r>
-      <w:r>
-        <w:t>nclude</w:t>
+      <w:r>
+        <w:t>phase shift</w:t>
+      </w:r>
+      <w:r>
+        <w:t xml:space="preserve"> and </w:t>
+      </w:r>
+      <w:r>
+        <w:t>suitable</w:t>
+      </w:r>
+      <w:r>
+        <w:t xml:space="preserve"> DC link capacitor which result</w:t>
       </w:r>
       <w:r>
         <w:t>s</w:t>
       </w:r>
       <w:r>
-        <w:t xml:space="preserve"> the selected devices with a conventional system having IGBTs and two IMMD systems with different types of GaN FETs. The comparative loss results are shown in Figure 10. The results show that, even with a switching frequency five times the one with IGBTs, the total system loss is cut in half with GaN devices. The reason why 20 kHz is used for the system with IGBT is that, it is the practical limit for those devices. When the loss components are analyzed separately, it is observed that the main reduction is on switching losses, as expected. On the other hand, transistor conduction losses are a little bit higher with GaNs, although diode conduction losses (or transistor reverse conduction losses) are </w:t>
-      </w:r>
-      <w:r>
-        <w:lastRenderedPageBreak/>
-        <w:t>similar. There are two main reasons for this. First of all, IGBT conduction performance in high current applications is good. However, the WBG semiconductor technology such as GaN has not been proven itself in terms of on-state voltage drop, while it has developed to have comparable performance. Secondly, the IMMD system has 2-series and 2-parallel structure so that each module carries</w:t>
-      </w:r>
-      <w:r>
-        <w:t xml:space="preserve"> two</w:t>
-      </w:r>
-      <w:r>
-        <w:t xml:space="preserve"> times the current they would have when there a 4 parallel modules. In conclusion, both cascade and e-mode GaN FETs reach 98% drive efficiency at 100 kHz switching frequency. Motor drive simulations are performed using MATLAB/Simulink environment. 4 modules are used with 2-series and 2-parallel configuration, with 90 degrees interleaving angle and </w:t>
-      </w:r>
-      <w:r>
-        <w:t>suitable</w:t>
-      </w:r>
-      <w:r>
-        <w:t xml:space="preserve"> DC link capacitor bank which will result </w:t>
-      </w:r>
-      <w:r>
-        <w:t xml:space="preserve">in amount of </w:t>
-      </w:r>
-      <w:r>
-        <w:t xml:space="preserve">1% voltage ripple on the DC link at most. The DC link current of each module and total DC link current are shown in </w:t>
+        <w:t xml:space="preserve"> </w:t>
+      </w:r>
+      <w:r>
+        <w:t>in less than</w:t>
+      </w:r>
+      <w:r>
+        <w:t xml:space="preserve"> </w:t>
+      </w:r>
+      <w:r>
+        <w:t>1% voltage ripple</w:t>
+      </w:r>
+      <w:r>
+        <w:t xml:space="preserve">. The DC link current </w:t>
+      </w:r>
+      <w:r>
+        <w:t>is</w:t>
+      </w:r>
+      <w:r>
+        <w:t xml:space="preserve"> shown in </w:t>
       </w:r>
       <w:r>
         <w:t>Fig.</w:t>
       </w:r>
       <w:r>
-        <w:t xml:space="preserve"> 11, with and without interleaving. The DC link voltage ripple with and without interleaving are also shown in </w:t>
+        <w:t xml:space="preserve"> 11, with and without interleaving. The DC link voltage ripple </w:t>
+      </w:r>
+      <w:r>
+        <w:t>is</w:t>
+      </w:r>
+      <w:r>
+        <w:t xml:space="preserve"> also shown in </w:t>
       </w:r>
       <w:r>
         <w:t>Fig.</w:t>
@@ -10784,10 +10762,10 @@
       </w:pPr>
       <w:r>
         <w:object w:dxaOrig="7575" w:dyaOrig="4395">
-          <v:shape id="_x0000_i1111" type="#_x0000_t75" style="width:198.75pt;height:114.75pt" o:ole="">
+          <v:shape id="_x0000_i1027" type="#_x0000_t75" style="width:198.4pt;height:115.15pt" o:ole="">
             <v:imagedata r:id="rId17" o:title=""/>
           </v:shape>
-          <o:OLEObject Type="Embed" ProgID="Visio.Drawing.15" ShapeID="_x0000_i1111" DrawAspect="Content" ObjectID="_1574497053" r:id="rId18"/>
+          <o:OLEObject Type="Embed" ProgID="Visio.Drawing.15" ShapeID="_x0000_i1027" DrawAspect="Content" ObjectID="_1574505906" r:id="rId18"/>
         </w:object>
       </w:r>
     </w:p>
@@ -10837,8 +10815,8 @@
         </w:rPr>
         <w:drawing>
           <wp:inline distT="0" distB="0" distL="0" distR="0">
-            <wp:extent cx="2209046" cy="1757345"/>
-            <wp:effectExtent l="0" t="0" r="1270" b="0"/>
+            <wp:extent cx="2244437" cy="1785499"/>
+            <wp:effectExtent l="0" t="0" r="3810" b="0"/>
             <wp:docPr id="17" name="Picture 24"/>
             <wp:cNvGraphicFramePr>
               <a:graphicFrameLocks xmlns:a="http://schemas.openxmlformats.org/drawingml/2006/main" noChangeAspect="1"/>
@@ -10868,7 +10846,7 @@
                   <pic:spPr bwMode="auto">
                     <a:xfrm>
                       <a:off x="0" y="0"/>
-                      <a:ext cx="2233352" cy="1776681"/>
+                      <a:ext cx="2295364" cy="1826013"/>
                     </a:xfrm>
                     <a:prstGeom prst="rect">
                       <a:avLst/>
@@ -10924,8 +10902,8 @@
         </w:rPr>
         <w:drawing>
           <wp:inline distT="0" distB="0" distL="0" distR="0">
-            <wp:extent cx="2329299" cy="1824105"/>
-            <wp:effectExtent l="0" t="0" r="0" b="0"/>
+            <wp:extent cx="2301272" cy="1802157"/>
+            <wp:effectExtent l="0" t="0" r="3810" b="0"/>
             <wp:docPr id="18" name="Picture 23"/>
             <wp:cNvGraphicFramePr>
               <a:graphicFrameLocks xmlns:a="http://schemas.openxmlformats.org/drawingml/2006/main" noChangeAspect="1"/>
@@ -10955,7 +10933,7 @@
                   <pic:spPr bwMode="auto">
                     <a:xfrm>
                       <a:off x="0" y="0"/>
-                      <a:ext cx="2332506" cy="1826617"/>
+                      <a:ext cx="2331174" cy="1825573"/>
                     </a:xfrm>
                     <a:prstGeom prst="rect">
                       <a:avLst/>
@@ -11006,13 +10984,7 @@
         <w:t>0</w:t>
       </w:r>
       <w:r>
-        <w:t xml:space="preserve">, which is the most suitable one for this case, the rms ripple current requirement drops to 6.69 A resulting in an improvement of 48%. Considering the voltage ripple constraint, 26 µF is required for each capacitor with 40 kHz switching frequency when interleaving is not applied. A similar improvement is also observed on capacitance requirement which drops to </w:t>
-      </w:r>
-      <w:r>
-        <w:t>14 µF</w:t>
-      </w:r>
-      <w:r>
-        <w:t xml:space="preserve"> when interleaving is applied. </w:t>
+        <w:t xml:space="preserve">, which is the most suitable one for this case, the rms ripple current requirement drops to 6.69 A resulting in an improvement of 48%. Considering the voltage ripple constraint, 26 µF is required for each capacitor with 40 kHz switching frequency when interleaving is not applied. A similar improvement is also observed on capacitance requirement which drops to 14 µF when interleaving is applied. </w:t>
       </w:r>
       <w:r>
         <w:t xml:space="preserve">for the conventional system with IGBTs, the ripple current rating turns out to be 12.78 A and capacitance requirement is at least </w:t>
@@ -11021,13 +10993,7 @@
         <w:t>1</w:t>
       </w:r>
       <w:r>
-        <w:t>00</w:t>
-      </w:r>
-      <w:r>
-        <w:t xml:space="preserve"> µF</w:t>
-      </w:r>
-      <w:r>
-        <w:t xml:space="preserve"> at 10 kHz switching frequency. Of course, application of phase-shift with interleaving is not possible in this case.</w:t>
+        <w:t>00 µF at 10 kHz switching frequency. Of course, application of phase-shift with interleaving is not possible in this case.</w:t>
       </w:r>
     </w:p>
     <w:p>
@@ -11068,10 +11034,7 @@
         <w:t>3</w:t>
       </w:r>
       <w:r>
-        <w:t xml:space="preserve"> and 16.57 </w:t>
-      </w:r>
-      <w:r>
-        <w:t>W/cm</w:t>
+        <w:t xml:space="preserve"> and 16.57 W/cm</w:t>
       </w:r>
       <w:r>
         <w:rPr>
@@ -11097,13 +11060,7 @@
         </w:rPr>
       </w:pPr>
       <w:r>
-        <w:t>TABLE IV</w:t>
-      </w:r>
-      <w:r>
-        <w:t xml:space="preserve">. </w:t>
-      </w:r>
-      <w:r>
-        <w:t>Parameters of the capacıtor bank</w:t>
+        <w:t>TABLE IV. Parameters of the capacıtor bank</w:t>
       </w:r>
     </w:p>
     <w:tbl>
@@ -11844,50 +11801,69 @@
         <w:pStyle w:val="BodyText"/>
       </w:pPr>
       <w:r>
-        <w:t xml:space="preserve">The design is based on 2-level inverter modules which can be connected in series and/or parallel on the DC link thanks to the modular structure. The number of series/parallel modules are established based on the reduction in the size of the DC link </w:t>
+        <w:t xml:space="preserve">The design is based on 2-level inverter modules which can be connected in series and/or parallel on the DC link thanks to the modular structure. The number of series/parallel modules are established based on the reduction in the size of the DC link capacitor with proper interleaving angle, and the available </w:t>
       </w:r>
       <w:r>
         <w:lastRenderedPageBreak/>
-        <w:t>capacitor with proper interleaving angle, and the available device voltage and current ratings. Dimensioning of a PMSM having FSCW stator is performed and a suitable modular winding configuration is proposed. The design of the modular motor drive is based on WBG GaN power FETs selected from two different manufacturers. Loss characterization and analysis is performed using these devices along with a conventional converter in which IGBT is utilized</w:t>
+        <w:t>device voltage and current ratings. Dimensioning of a PMSM having FSCW stator is performed and a suitable modular winding configuration is proposed. The design of the modular motor drive is based on WBG GaN power FETs selected from two different manufacturers. Loss characterization and analysis is performed using these devices along with a conventional converter in which IGBT is utilized</w:t>
       </w:r>
       <w:r>
         <w:t xml:space="preserve"> for comparison</w:t>
       </w:r>
       <w:r>
-        <w:t>. It is shown that both GaN devices yield superior efficiency performance even with a switching frequency 5 times the original.</w:t>
-      </w:r>
-      <w:r>
-        <w:t xml:space="preserve"> Moreover, selection of DC bus capacitor banks is performed for these systems and the effects of interleaving, which is only applicable for modular structure, to the size of capacitors are presented. It is shown that, a power density as high as </w:t>
-      </w:r>
-      <w:r>
-        <w:t>1</w:t>
-      </w:r>
-      <w:r>
-        <w:t>5</w:t>
-      </w:r>
-      <w:r>
-        <w:t xml:space="preserve"> W/cm</w:t>
-      </w:r>
-      <w:r>
-        <w:rPr>
-          <w:vertAlign w:val="superscript"/>
-        </w:rPr>
-        <w:t>3</w:t>
-      </w:r>
-      <w:r>
-        <w:t xml:space="preserve"> can be achieved with 98% motor drive efficiency for an IMMD. Considering also the improvements on the system reliability and fault tolerance, the performance of the IMMD system has been proven to be successful to replace the conventional motor drive systems </w:t>
-      </w:r>
-      <w:r>
-        <w:t>using the design process presented here.</w:t>
+        <w:t>.</w:t>
       </w:r>
     </w:p>
     <w:p>
       <w:pPr>
+        <w:pStyle w:val="BodyText"/>
+      </w:pPr>
+      <w:r>
+        <w:t xml:space="preserve">It </w:t>
+      </w:r>
+      <w:r>
+        <w:t>has been</w:t>
+      </w:r>
+      <w:r>
+        <w:t xml:space="preserve"> shown that both GaN devices yield superior efficiency performance even with a switching frequency </w:t>
+      </w:r>
+      <w:r>
+        <w:t>five</w:t>
+      </w:r>
+      <w:r>
+        <w:t xml:space="preserve"> times the </w:t>
+      </w:r>
+      <w:r>
+        <w:t>conventional one</w:t>
+      </w:r>
+      <w:r>
+        <w:t>.</w:t>
+      </w:r>
+      <w:r>
+        <w:t xml:space="preserve"> Moreover, selection of DC bus capacitor banks is performed for these systems and the effects of interleaving, which is only applicable for modular structure, to the size of capacitors are presented. It is shown that, a power density as high as 15 W/cm</w:t>
+      </w:r>
+      <w:r>
+        <w:rPr>
+          <w:vertAlign w:val="superscript"/>
+        </w:rPr>
+        <w:t>3</w:t>
+      </w:r>
+      <w:r>
+        <w:t xml:space="preserve"> can be achieved with 98% motor drive efficiency for an IMMD. Considering also the improvements on the system reliability and fault tolerance, the performance of the IMMD system has been proven to be successful to replace the conventional motor drive systems </w:t>
+      </w:r>
+      <w:r>
+        <w:t>using the design process presented here.</w:t>
+      </w:r>
+    </w:p>
+    <w:p>
+      <w:pPr>
         <w:pStyle w:val="Heading5"/>
         <w:rPr>
           <w:rFonts w:eastAsia="MS Mincho"/>
         </w:rPr>
       </w:pPr>
+      <w:bookmarkStart w:id="0" w:name="_GoBack"/>
+      <w:bookmarkEnd w:id="0"/>
       <w:r>
         <w:rPr>
           <w:rFonts w:eastAsia="MS Mincho"/>
@@ -11962,7 +11938,7 @@
         <w:adjustRightInd w:val="0"/>
         <w:spacing w:after="40"/>
         <w:ind w:left="284" w:hanging="284"/>
-        <w:jc w:val="left"/>
+        <w:jc w:val="both"/>
         <w:rPr>
           <w:noProof/>
           <w:sz w:val="16"/>
@@ -12037,7 +12013,7 @@
         <w:adjustRightInd w:val="0"/>
         <w:spacing w:after="40"/>
         <w:ind w:left="284" w:hanging="284"/>
-        <w:jc w:val="left"/>
+        <w:jc w:val="both"/>
         <w:rPr>
           <w:noProof/>
           <w:sz w:val="16"/>
@@ -12088,7 +12064,7 @@
         <w:adjustRightInd w:val="0"/>
         <w:spacing w:after="40"/>
         <w:ind w:left="284" w:hanging="284"/>
-        <w:jc w:val="left"/>
+        <w:jc w:val="both"/>
         <w:rPr>
           <w:noProof/>
           <w:sz w:val="16"/>
@@ -12110,7 +12086,23 @@
           <w:szCs w:val="24"/>
         </w:rPr>
         <w:tab/>
-        <w:t xml:space="preserve">J. Wang, Y. Li, and Y. Han, “Integrated Modular Motor Drive Design With &lt;roman&gt;GaN&lt;/roman&gt; Power &lt;roman&gt;FETs&lt;/roman&gt;,” </w:t>
+        <w:t>J. Wang, Y. Li, and Y. Han, “Integrated Modular Motor Drive Design With GaN Power</w:t>
+      </w:r>
+      <w:r>
+        <w:rPr>
+          <w:noProof/>
+          <w:sz w:val="16"/>
+          <w:szCs w:val="24"/>
+        </w:rPr>
+        <w:t xml:space="preserve"> </w:t>
+      </w:r>
+      <w:r>
+        <w:rPr>
+          <w:noProof/>
+          <w:sz w:val="16"/>
+          <w:szCs w:val="24"/>
+        </w:rPr>
+        <w:t xml:space="preserve">FETs,” </w:t>
       </w:r>
       <w:r>
         <w:rPr>
@@ -12139,7 +12131,7 @@
         <w:adjustRightInd w:val="0"/>
         <w:spacing w:after="40"/>
         <w:ind w:left="284" w:hanging="284"/>
-        <w:jc w:val="left"/>
+        <w:jc w:val="both"/>
         <w:rPr>
           <w:noProof/>
           <w:sz w:val="16"/>
@@ -12190,7 +12182,7 @@
         <w:adjustRightInd w:val="0"/>
         <w:spacing w:after="40"/>
         <w:ind w:left="284" w:hanging="284"/>
-        <w:jc w:val="left"/>
+        <w:jc w:val="both"/>
         <w:rPr>
           <w:noProof/>
           <w:sz w:val="16"/>
@@ -12241,7 +12233,7 @@
         <w:adjustRightInd w:val="0"/>
         <w:spacing w:after="40"/>
         <w:ind w:left="284" w:hanging="284"/>
-        <w:jc w:val="left"/>
+        <w:jc w:val="both"/>
         <w:rPr>
           <w:noProof/>
           <w:sz w:val="16"/>
@@ -12292,7 +12284,7 @@
         <w:adjustRightInd w:val="0"/>
         <w:spacing w:after="40"/>
         <w:ind w:left="284" w:hanging="284"/>
-        <w:jc w:val="left"/>
+        <w:jc w:val="both"/>
         <w:rPr>
           <w:noProof/>
           <w:sz w:val="16"/>
@@ -12343,7 +12335,7 @@
         <w:adjustRightInd w:val="0"/>
         <w:spacing w:after="40"/>
         <w:ind w:left="284" w:hanging="284"/>
-        <w:jc w:val="left"/>
+        <w:jc w:val="both"/>
         <w:rPr>
           <w:noProof/>
           <w:sz w:val="16"/>
@@ -12394,7 +12386,7 @@
         <w:adjustRightInd w:val="0"/>
         <w:spacing w:after="40"/>
         <w:ind w:left="284" w:hanging="284"/>
-        <w:jc w:val="left"/>
+        <w:jc w:val="both"/>
         <w:rPr>
           <w:noProof/>
           <w:sz w:val="16"/>
@@ -12444,7 +12436,6 @@
           <w:numId w:val="0"/>
         </w:numPr>
         <w:ind w:left="360" w:hanging="360"/>
-        <w:jc w:val="left"/>
         <w:rPr>
           <w:rFonts w:eastAsia="MS Mincho"/>
         </w:rPr>
@@ -12472,8 +12463,6 @@
           <w:szCs w:val="16"/>
         </w:rPr>
       </w:pPr>
-      <w:bookmarkStart w:id="0" w:name="_GoBack"/>
-      <w:bookmarkEnd w:id="0"/>
     </w:p>
     <w:sectPr>
       <w:type w:val="continuous"/>
@@ -14780,7 +14769,7 @@
 </file>
 
 <file path=customXml/itemProps1.xml><?xml version="1.0" encoding="utf-8"?>
-<ds:datastoreItem xmlns:ds="http://schemas.openxmlformats.org/officeDocument/2006/customXml" ds:itemID="{27F6E479-053F-4A74-9B98-B2862816952D}">
+<ds:datastoreItem xmlns:ds="http://schemas.openxmlformats.org/officeDocument/2006/customXml" ds:itemID="{00A8982A-14FC-408B-B649-7A425BFFCD0F}">
   <ds:schemaRefs>
     <ds:schemaRef ds:uri="http://schemas.openxmlformats.org/officeDocument/2006/bibliography"/>
   </ds:schemaRefs>

</xml_diff>

<commit_message>
Makale submit edildi, gene uzattılar :) Sarf malzemelerin seçimi bitti, teklif istendi.
</commit_message>
<xml_diff>
--- a/Paper/CPE-POWERENG 2018/Submission/CPE_POWERENG_Makale_Submit.docx
+++ b/Paper/CPE-POWERENG 2018/Submission/CPE_POWERENG_Makale_Submit.docx
@@ -417,6 +417,8 @@
       <w:r>
         <w:t xml:space="preserve">A novel concept called Integrated Modular Motor Drives (IMMDs) has been proposed in the last few years suggesting that all the components of the motor drive system can be integrated onto the motor including power electronics, control electronics, passive components and heat sink </w:t>
       </w:r>
+      <w:bookmarkStart w:id="0" w:name="_GoBack"/>
+      <w:bookmarkEnd w:id="0"/>
       <w:r>
         <w:fldChar w:fldCharType="begin" w:fldLock="1"/>
       </w:r>
@@ -1666,6 +1668,7 @@
               </w:rPr>
               <w:t xml:space="preserve">DC link voltage, </w:t>
             </w:r>
+            <w:proofErr w:type="spellStart"/>
             <w:r>
               <w:rPr>
                 <w:i/>
@@ -1683,6 +1686,7 @@
               </w:rPr>
               <w:t>dc</w:t>
             </w:r>
+            <w:proofErr w:type="spellEnd"/>
           </w:p>
         </w:tc>
         <w:tc>
@@ -2198,10 +2202,10 @@
             <v:path o:extrusionok="f" gradientshapeok="t" o:connecttype="rect"/>
             <o:lock v:ext="edit" aspectratio="t"/>
           </v:shapetype>
-          <v:shape id="_x0000_i1025" type="#_x0000_t75" style="width:246pt;height:217.9pt" o:ole="">
+          <v:shape id="_x0000_i1073" type="#_x0000_t75" style="width:245.95pt;height:218.15pt" o:ole="">
             <v:imagedata r:id="rId9" o:title=""/>
           </v:shape>
-          <o:OLEObject Type="Embed" ProgID="Visio.Drawing.15" ShapeID="_x0000_i1025" DrawAspect="Content" ObjectID="_1574505904" r:id="rId10"/>
+          <o:OLEObject Type="Embed" ProgID="Visio.Drawing.15" ShapeID="_x0000_i1073" DrawAspect="Content" ObjectID="_1574507688" r:id="rId10"/>
         </w:object>
       </w:r>
     </w:p>
@@ -4466,10 +4470,10 @@
       </w:pPr>
       <w:r>
         <w:object w:dxaOrig="5145" w:dyaOrig="2086">
-          <v:shape id="_x0000_i1026" type="#_x0000_t75" style="width:190.9pt;height:77.65pt" o:ole="">
+          <v:shape id="_x0000_i1074" type="#_x0000_t75" style="width:191.05pt;height:77.7pt" o:ole="">
             <v:imagedata r:id="rId11" o:title=""/>
           </v:shape>
-          <o:OLEObject Type="Embed" ProgID="Visio.Drawing.15" ShapeID="_x0000_i1026" DrawAspect="Content" ObjectID="_1574505905" r:id="rId12"/>
+          <o:OLEObject Type="Embed" ProgID="Visio.Drawing.15" ShapeID="_x0000_i1074" DrawAspect="Content" ObjectID="_1574507689" r:id="rId12"/>
         </w:object>
       </w:r>
     </w:p>
@@ -10762,10 +10766,10 @@
       </w:pPr>
       <w:r>
         <w:object w:dxaOrig="7575" w:dyaOrig="4395">
-          <v:shape id="_x0000_i1027" type="#_x0000_t75" style="width:198.4pt;height:115.15pt" o:ole="">
+          <v:shape id="_x0000_i1075" type="#_x0000_t75" style="width:198.55pt;height:115.15pt" o:ole="">
             <v:imagedata r:id="rId17" o:title=""/>
           </v:shape>
-          <o:OLEObject Type="Embed" ProgID="Visio.Drawing.15" ShapeID="_x0000_i1027" DrawAspect="Content" ObjectID="_1574505906" r:id="rId18"/>
+          <o:OLEObject Type="Embed" ProgID="Visio.Drawing.15" ShapeID="_x0000_i1075" DrawAspect="Content" ObjectID="_1574507690" r:id="rId18"/>
         </w:object>
       </w:r>
     </w:p>
@@ -11862,8 +11866,6 @@
           <w:rFonts w:eastAsia="MS Mincho"/>
         </w:rPr>
       </w:pPr>
-      <w:bookmarkStart w:id="0" w:name="_GoBack"/>
-      <w:bookmarkEnd w:id="0"/>
       <w:r>
         <w:rPr>
           <w:rFonts w:eastAsia="MS Mincho"/>
@@ -14769,7 +14771,7 @@
 </file>
 
 <file path=customXml/itemProps1.xml><?xml version="1.0" encoding="utf-8"?>
-<ds:datastoreItem xmlns:ds="http://schemas.openxmlformats.org/officeDocument/2006/customXml" ds:itemID="{00A8982A-14FC-408B-B649-7A425BFFCD0F}">
+<ds:datastoreItem xmlns:ds="http://schemas.openxmlformats.org/officeDocument/2006/customXml" ds:itemID="{E78DCC01-EC75-4E24-8A20-DCD24734C1AF}">
   <ds:schemaRefs>
     <ds:schemaRef ds:uri="http://schemas.openxmlformats.org/officeDocument/2006/bibliography"/>
   </ds:schemaRefs>

</xml_diff>